<commit_message>
Fix in 2024-08-15 Present Continuous vs Present Simple.docx file;
</commit_message>
<xml_diff>
--- a/zlata/2024-08-15 Present Continuous vs Present Simple.docx
+++ b/zlata/2024-08-15 Present Continuous vs Present Simple.docx
@@ -73,17 +73,41 @@
                 <w:rFonts w:cstheme="minorHAnsi"/>
                 <w:sz w:val="24"/>
                 <w:szCs w:val="24"/>
-                <w:lang w:val="en-US"/>
-              </w:rPr>
-            </w:pPr>
-            <w:r>
-              <w:rPr>
-                <w:rFonts w:cstheme="minorHAnsi"/>
-                <w:sz w:val="24"/>
-                <w:szCs w:val="24"/>
-                <w:lang w:val="en-US"/>
-              </w:rPr>
-              <w:t xml:space="preserve">to sew - </w:t>
+              </w:rPr>
+            </w:pPr>
+            <w:r>
+              <w:rPr>
+                <w:rFonts w:cstheme="minorHAnsi"/>
+                <w:sz w:val="24"/>
+                <w:szCs w:val="24"/>
+                <w:lang w:val="en-US"/>
+              </w:rPr>
+              <w:t>to</w:t>
+            </w:r>
+            <w:r>
+              <w:rPr>
+                <w:rFonts w:cstheme="minorHAnsi"/>
+                <w:sz w:val="24"/>
+                <w:szCs w:val="24"/>
+              </w:rPr>
+              <w:t xml:space="preserve"> </w:t>
+            </w:r>
+            <w:r>
+              <w:rPr>
+                <w:rFonts w:cstheme="minorHAnsi"/>
+                <w:sz w:val="24"/>
+                <w:szCs w:val="24"/>
+                <w:lang w:val="en-US"/>
+              </w:rPr>
+              <w:t>sew</w:t>
+            </w:r>
+            <w:r>
+              <w:rPr>
+                <w:rFonts w:cstheme="minorHAnsi"/>
+                <w:sz w:val="24"/>
+                <w:szCs w:val="24"/>
+              </w:rPr>
+              <w:t xml:space="preserve"> - </w:t>
             </w:r>
             <w:r>
               <w:rPr>
@@ -259,25 +283,14 @@
                 <w:lang w:val="en-US"/>
               </w:rPr>
             </w:pPr>
-            <w:proofErr w:type="gramStart"/>
-            <w:r>
-              <w:rPr>
-                <w:rFonts w:cstheme="minorHAnsi"/>
-                <w:sz w:val="24"/>
-                <w:szCs w:val="24"/>
-                <w:lang w:val="en-US"/>
-              </w:rPr>
-              <w:t>at</w:t>
-            </w:r>
-            <w:proofErr w:type="gramEnd"/>
-            <w:r>
-              <w:rPr>
-                <w:rFonts w:cstheme="minorHAnsi"/>
-                <w:sz w:val="24"/>
-                <w:szCs w:val="24"/>
-                <w:lang w:val="en-US"/>
-              </w:rPr>
-              <w:t xml:space="preserve"> a factory – </w:t>
+            <w:r>
+              <w:rPr>
+                <w:rFonts w:cstheme="minorHAnsi"/>
+                <w:sz w:val="24"/>
+                <w:szCs w:val="24"/>
+                <w:lang w:val="en-US"/>
+              </w:rPr>
+              <w:t xml:space="preserve">at a factory – </w:t>
             </w:r>
             <w:r>
               <w:rPr>
@@ -342,7 +355,6 @@
                 <w:rFonts w:cstheme="minorHAnsi"/>
                 <w:sz w:val="24"/>
                 <w:szCs w:val="24"/>
-                <w:lang w:val="en-US"/>
               </w:rPr>
             </w:pPr>
             <w:r>
@@ -358,7 +370,6 @@
                 <w:rFonts w:cstheme="minorHAnsi"/>
                 <w:sz w:val="24"/>
                 <w:szCs w:val="24"/>
-                <w:lang w:val="en-US"/>
               </w:rPr>
               <w:t xml:space="preserve"> </w:t>
             </w:r>
@@ -375,7 +386,6 @@
                 <w:rFonts w:cstheme="minorHAnsi"/>
                 <w:sz w:val="24"/>
                 <w:szCs w:val="24"/>
-                <w:lang w:val="en-US"/>
               </w:rPr>
               <w:t xml:space="preserve"> </w:t>
             </w:r>
@@ -392,7 +402,6 @@
                 <w:rFonts w:cstheme="minorHAnsi"/>
                 <w:sz w:val="24"/>
                 <w:szCs w:val="24"/>
-                <w:lang w:val="en-US"/>
               </w:rPr>
               <w:t>.</w:t>
             </w:r>
@@ -403,48 +412,37 @@
                 <w:rFonts w:cstheme="minorHAnsi"/>
                 <w:sz w:val="24"/>
                 <w:szCs w:val="24"/>
-                <w:lang w:val="en-US"/>
-              </w:rPr>
-            </w:pPr>
-          </w:p>
-          <w:p>
-            <w:pPr>
-              <w:rPr>
-                <w:rFonts w:cstheme="minorHAnsi"/>
-                <w:sz w:val="24"/>
-                <w:szCs w:val="24"/>
-                <w:lang w:val="en-US"/>
-              </w:rPr>
-            </w:pPr>
-            <w:r>
-              <w:rPr>
-                <w:rFonts w:cstheme="minorHAnsi"/>
-                <w:sz w:val="24"/>
-                <w:szCs w:val="24"/>
-                <w:lang w:val="en-US"/>
-              </w:rPr>
-              <w:t xml:space="preserve">Don't bother me – </w:t>
-            </w:r>
-            <w:proofErr w:type="spellStart"/>
-            <w:r>
-              <w:rPr>
-                <w:rFonts w:cstheme="minorHAnsi"/>
-                <w:sz w:val="24"/>
-                <w:szCs w:val="24"/>
-                <w:lang w:val="en-US"/>
-              </w:rPr>
-              <w:t>не</w:t>
-            </w:r>
-            <w:proofErr w:type="spellEnd"/>
-            <w:r>
-              <w:rPr>
-                <w:rFonts w:cstheme="minorHAnsi"/>
-                <w:sz w:val="24"/>
-                <w:szCs w:val="24"/>
-                <w:lang w:val="en-US"/>
+              </w:rPr>
+            </w:pPr>
+          </w:p>
+          <w:p>
+            <w:pPr>
+              <w:rPr>
+                <w:rFonts w:cstheme="minorHAnsi"/>
+                <w:sz w:val="24"/>
+                <w:szCs w:val="24"/>
+                <w:lang w:val="en-US"/>
+              </w:rPr>
+            </w:pPr>
+            <w:r>
+              <w:rPr>
+                <w:rFonts w:cstheme="minorHAnsi"/>
+                <w:sz w:val="24"/>
+                <w:szCs w:val="24"/>
+                <w:lang w:val="en-US"/>
+              </w:rPr>
+              <w:t>Don't bother me – не</w:t>
+            </w:r>
+            <w:r>
+              <w:rPr>
+                <w:rFonts w:cstheme="minorHAnsi"/>
+                <w:sz w:val="24"/>
+                <w:szCs w:val="24"/>
               </w:rPr>
               <w:t xml:space="preserve"> </w:t>
             </w:r>
+            <w:bookmarkStart w:id="0" w:name="_GoBack"/>
+            <w:bookmarkEnd w:id="0"/>
             <w:r>
               <w:rPr>
                 <w:rFonts w:cstheme="minorHAnsi"/>
@@ -545,25 +543,14 @@
                 <w:lang w:val="en-US"/>
               </w:rPr>
             </w:pPr>
-            <w:proofErr w:type="gramStart"/>
-            <w:r>
-              <w:rPr>
-                <w:rFonts w:cstheme="minorHAnsi"/>
-                <w:sz w:val="24"/>
-                <w:szCs w:val="24"/>
-                <w:lang w:val="en-US"/>
-              </w:rPr>
-              <w:t>in</w:t>
-            </w:r>
-            <w:proofErr w:type="gramEnd"/>
-            <w:r>
-              <w:rPr>
-                <w:rFonts w:cstheme="minorHAnsi"/>
-                <w:sz w:val="24"/>
-                <w:szCs w:val="24"/>
-                <w:lang w:val="en-US"/>
-              </w:rPr>
-              <w:t xml:space="preserve"> the evening – </w:t>
+            <w:r>
+              <w:rPr>
+                <w:rFonts w:cstheme="minorHAnsi"/>
+                <w:sz w:val="24"/>
+                <w:szCs w:val="24"/>
+                <w:lang w:val="en-US"/>
+              </w:rPr>
+              <w:t xml:space="preserve">in the evening – </w:t>
             </w:r>
             <w:r>
               <w:rPr>
@@ -803,7 +790,15 @@
                 <w:sz w:val="24"/>
                 <w:szCs w:val="24"/>
               </w:rPr>
-              <w:t>учит английский</w:t>
+              <w:t>уча</w:t>
+            </w:r>
+            <w:r>
+              <w:rPr>
+                <w:rFonts w:cstheme="minorHAnsi"/>
+                <w:sz w:val="24"/>
+                <w:szCs w:val="24"/>
+              </w:rPr>
+              <w:t>т английский</w:t>
             </w:r>
             <w:r>
               <w:rPr>
@@ -1006,8 +1001,6 @@
                 <w:szCs w:val="24"/>
               </w:rPr>
             </w:pPr>
-            <w:bookmarkStart w:id="0" w:name="_GoBack"/>
-            <w:bookmarkEnd w:id="0"/>
           </w:p>
         </w:tc>
       </w:tr>
@@ -1050,25 +1043,14 @@
                 <w:szCs w:val="24"/>
               </w:rPr>
             </w:pPr>
-            <w:proofErr w:type="gramStart"/>
-            <w:r>
-              <w:rPr>
-                <w:rFonts w:cstheme="minorHAnsi"/>
-                <w:sz w:val="24"/>
-                <w:szCs w:val="24"/>
-                <w:lang w:val="en-US"/>
-              </w:rPr>
-              <w:t>every</w:t>
-            </w:r>
-            <w:proofErr w:type="gramEnd"/>
-            <w:r>
-              <w:rPr>
-                <w:rFonts w:cstheme="minorHAnsi"/>
-                <w:sz w:val="24"/>
-                <w:szCs w:val="24"/>
-                <w:lang w:val="en-US"/>
-              </w:rPr>
-              <w:t xml:space="preserve"> evening – </w:t>
+            <w:r>
+              <w:rPr>
+                <w:rFonts w:cstheme="minorHAnsi"/>
+                <w:sz w:val="24"/>
+                <w:szCs w:val="24"/>
+                <w:lang w:val="en-US"/>
+              </w:rPr>
+              <w:t xml:space="preserve">every evening – </w:t>
             </w:r>
             <w:r>
               <w:rPr>
@@ -1330,23 +1312,13 @@
                 <w:szCs w:val="24"/>
               </w:rPr>
             </w:pPr>
-            <w:proofErr w:type="spellStart"/>
-            <w:r>
-              <w:rPr>
-                <w:rFonts w:cstheme="minorHAnsi"/>
-                <w:sz w:val="24"/>
-                <w:szCs w:val="24"/>
-              </w:rPr>
-              <w:t>every</w:t>
-            </w:r>
-            <w:proofErr w:type="spellEnd"/>
-            <w:r>
-              <w:rPr>
-                <w:rFonts w:cstheme="minorHAnsi"/>
-                <w:sz w:val="24"/>
-                <w:szCs w:val="24"/>
-              </w:rPr>
-              <w:t xml:space="preserve"> day – каждый день.</w:t>
+            <w:r>
+              <w:rPr>
+                <w:rFonts w:cstheme="minorHAnsi"/>
+                <w:sz w:val="24"/>
+                <w:szCs w:val="24"/>
+              </w:rPr>
+              <w:t>every day – каждый день.</w:t>
             </w:r>
           </w:p>
         </w:tc>
@@ -1509,25 +1481,14 @@
                 <w:szCs w:val="24"/>
               </w:rPr>
             </w:pPr>
-            <w:proofErr w:type="gramStart"/>
-            <w:r>
-              <w:rPr>
-                <w:rFonts w:cstheme="minorHAnsi"/>
-                <w:sz w:val="24"/>
-                <w:szCs w:val="24"/>
-                <w:lang w:val="en-US"/>
-              </w:rPr>
-              <w:t>to</w:t>
-            </w:r>
-            <w:proofErr w:type="gramEnd"/>
-            <w:r>
-              <w:rPr>
-                <w:rFonts w:cstheme="minorHAnsi"/>
-                <w:sz w:val="24"/>
-                <w:szCs w:val="24"/>
-                <w:lang w:val="en-US"/>
-              </w:rPr>
-              <w:t xml:space="preserve"> listen – </w:t>
+            <w:r>
+              <w:rPr>
+                <w:rFonts w:cstheme="minorHAnsi"/>
+                <w:sz w:val="24"/>
+                <w:szCs w:val="24"/>
+                <w:lang w:val="en-US"/>
+              </w:rPr>
+              <w:t xml:space="preserve">to listen – </w:t>
             </w:r>
             <w:r>
               <w:rPr>
@@ -1573,49 +1534,24 @@
                 <w:sz w:val="24"/>
                 <w:szCs w:val="24"/>
               </w:rPr>
-              <w:t xml:space="preserve">Она </w:t>
-            </w:r>
-            <w:r>
-              <w:rPr>
-                <w:rFonts w:cstheme="minorHAnsi"/>
-                <w:sz w:val="24"/>
-                <w:szCs w:val="24"/>
-              </w:rPr>
-              <w:t>слушае</w:t>
-            </w:r>
-            <w:r>
-              <w:rPr>
-                <w:rFonts w:cstheme="minorHAnsi"/>
-                <w:sz w:val="24"/>
-                <w:szCs w:val="24"/>
-              </w:rPr>
-              <w:t>т</w:t>
-            </w:r>
-            <w:r>
-              <w:rPr>
-                <w:rFonts w:cstheme="minorHAnsi"/>
-                <w:sz w:val="24"/>
-                <w:szCs w:val="24"/>
-              </w:rPr>
-              <w:t xml:space="preserve"> музыку по вечерам.</w:t>
-            </w:r>
-          </w:p>
-          <w:p>
-            <w:pPr>
-              <w:rPr>
-                <w:rFonts w:cstheme="minorHAnsi"/>
-                <w:sz w:val="24"/>
-                <w:szCs w:val="24"/>
-              </w:rPr>
-            </w:pPr>
-          </w:p>
-          <w:p>
-            <w:pPr>
-              <w:rPr>
-                <w:rFonts w:cstheme="minorHAnsi"/>
-                <w:sz w:val="24"/>
-                <w:szCs w:val="24"/>
-                <w:lang w:val="en-US"/>
+              <w:t>Она слушает музыку по вечерам.</w:t>
+            </w:r>
+          </w:p>
+          <w:p>
+            <w:pPr>
+              <w:rPr>
+                <w:rFonts w:cstheme="minorHAnsi"/>
+                <w:sz w:val="24"/>
+                <w:szCs w:val="24"/>
+              </w:rPr>
+            </w:pPr>
+          </w:p>
+          <w:p>
+            <w:pPr>
+              <w:rPr>
+                <w:rFonts w:cstheme="minorHAnsi"/>
+                <w:sz w:val="24"/>
+                <w:szCs w:val="24"/>
               </w:rPr>
             </w:pPr>
           </w:p>

</xml_diff>